<commit_message>
Send results to Maine BPC
Add Inspector Regions to GIS point file products
Edit word document to reflect those changes
Add PDF version of map
Add code to Rmd file to generate random filenames to avoid filename conflicts if run repeatedly.
Minor edits for readability to word documents and README.md files.
</commit_message>
<xml_diff>
--- a/Outline of GIS Analysis for Generating Random Sampling Points Final.docx
+++ b/Outline of GIS Analysis for Generating Random Sampling Points Final.docx
@@ -799,13 +799,7 @@
         </w:numPr>
       </w:pPr>
       <w:r>
-        <w:t xml:space="preserve">Select the </w:t>
-      </w:r>
-      <w:r>
-        <w:t>“Blubry23Clip”</w:t>
-      </w:r>
-      <w:r>
-        <w:t xml:space="preserve"> feature layer</w:t>
+        <w:t>Select the “Blubry23Clip” feature layer</w:t>
       </w:r>
     </w:p>
     <w:p>
@@ -872,16 +866,7 @@
         <w:t xml:space="preserve">Click on the </w:t>
       </w:r>
       <w:r>
-        <w:t>Ex</w:t>
-      </w:r>
-      <w:r>
-        <w:t>plode Multi</w:t>
-      </w:r>
-      <w:r>
-        <w:t xml:space="preserve">part </w:t>
-      </w:r>
-      <w:r>
-        <w:t>Feature</w:t>
+        <w:t>Explode Multipart Feature</w:t>
       </w:r>
       <w:r>
         <w:t xml:space="preserve"> button on the Advanced Editing Toolbar.</w:t>
@@ -974,10 +959,7 @@
       </w:r>
       <w:proofErr w:type="spellEnd"/>
       <w:r>
-        <w:t>”</w:t>
-      </w:r>
-      <w:r>
-        <w:t xml:space="preserve"> a</w:t>
+        <w:t>” a</w:t>
       </w:r>
       <w:r>
         <w:t>nd would not run successfully.</w:t>
@@ -1179,13 +1161,7 @@
       </w:r>
       <w:proofErr w:type="spellEnd"/>
       <w:r>
-        <w:t xml:space="preserve">, select the Buffer Tool.  Apply to </w:t>
-      </w:r>
-      <w:r>
-        <w:t>Blubry23Flat.shp”</w:t>
-      </w:r>
-      <w:r>
-        <w:t xml:space="preserve">.  </w:t>
+        <w:t xml:space="preserve">, select the Buffer Tool.  Apply to Blubry23Flat.shp”.  </w:t>
       </w:r>
     </w:p>
     <w:p>
@@ -1352,13 +1328,7 @@
         <w:t>same spatia</w:t>
       </w:r>
       <w:r>
-        <w:t xml:space="preserve">l reference as the polygon layer, so our output was in UTM.  While that’s O.K., it’s better if we can generate coordinates for direct use with GPS and Google Earth. </w:t>
-      </w:r>
-      <w:r>
-        <w:t xml:space="preserve">Both </w:t>
-      </w:r>
-      <w:r>
-        <w:t>GPS and Google Earth</w:t>
+        <w:t>l reference as the polygon layer, so our output was in UTM.  While that’s O.K., it’s better if we can generate coordinates for direct use with GPS and Google Earth. Both GPS and Google Earth</w:t>
       </w:r>
       <w:r>
         <w:t xml:space="preserve"> use </w:t>
@@ -1473,7 +1443,7 @@
         </w:numPr>
       </w:pPr>
       <w:r>
-        <w:t xml:space="preserve">I saved results back as </w:t>
+        <w:t xml:space="preserve">I saved results as </w:t>
       </w:r>
       <w:r>
         <w:t>“BlubryRandomWGS84.shp”</w:t>
@@ -1520,10 +1490,165 @@
         <w:pStyle w:val="Heading1"/>
       </w:pPr>
       <w:r>
-        <w:t>Step 7: Export Text File (tab- delimited text)</w:t>
-      </w:r>
-    </w:p>
-    <w:p>
+        <w:t>Step 7:  Add Inspector Region</w:t>
+      </w:r>
+    </w:p>
+    <w:p>
+      <w:r>
+        <w:t>We use a “spatial Join” to associate each dot with an inspector region.</w:t>
+      </w:r>
+    </w:p>
+    <w:p>
+      <w:pPr>
+        <w:pStyle w:val="ListParagraph"/>
+        <w:numPr>
+          <w:ilvl w:val="0"/>
+          <w:numId w:val="12"/>
+        </w:numPr>
+      </w:pPr>
+      <w:r>
+        <w:t xml:space="preserve">Right click on the layer for </w:t>
+      </w:r>
+      <w:r>
+        <w:t xml:space="preserve">as </w:t>
+      </w:r>
+      <w:r>
+        <w:t>“BlubryRandomWGS84</w:t>
+      </w:r>
+      <w:r>
+        <w:t>”</w:t>
+      </w:r>
+    </w:p>
+    <w:p>
+      <w:pPr>
+        <w:pStyle w:val="ListParagraph"/>
+        <w:numPr>
+          <w:ilvl w:val="0"/>
+          <w:numId w:val="12"/>
+        </w:numPr>
+      </w:pPr>
+      <w:r>
+        <w:t>Select “Joins and Relates -&gt; Join…</w:t>
+      </w:r>
+    </w:p>
+    <w:p>
+      <w:pPr>
+        <w:pStyle w:val="ListParagraph"/>
+        <w:numPr>
+          <w:ilvl w:val="0"/>
+          <w:numId w:val="12"/>
+        </w:numPr>
+      </w:pPr>
+      <w:r>
+        <w:t>In the dialog box,</w:t>
+      </w:r>
+    </w:p>
+    <w:p>
+      <w:pPr>
+        <w:pStyle w:val="ListParagraph"/>
+        <w:numPr>
+          <w:ilvl w:val="1"/>
+          <w:numId w:val="12"/>
+        </w:numPr>
+      </w:pPr>
+      <w:r>
+        <w:t>Select “Join data from another layer based on spatial location”</w:t>
+      </w:r>
+    </w:p>
+    <w:p>
+      <w:pPr>
+        <w:pStyle w:val="ListParagraph"/>
+        <w:numPr>
+          <w:ilvl w:val="1"/>
+          <w:numId w:val="12"/>
+        </w:numPr>
+      </w:pPr>
+      <w:r>
+        <w:t xml:space="preserve">Select </w:t>
+      </w:r>
+      <w:r>
+        <w:t>“</w:t>
+      </w:r>
+      <w:proofErr w:type="spellStart"/>
+      <w:r>
+        <w:t>InspectorRegionsAll</w:t>
+      </w:r>
+      <w:proofErr w:type="spellEnd"/>
+      <w:r>
+        <w:t>”</w:t>
+      </w:r>
+    </w:p>
+    <w:p>
+      <w:pPr>
+        <w:pStyle w:val="ListParagraph"/>
+        <w:numPr>
+          <w:ilvl w:val="1"/>
+          <w:numId w:val="12"/>
+        </w:numPr>
+      </w:pPr>
+      <w:r>
+        <w:t>Click the Radio Button by “It falls inside.”</w:t>
+      </w:r>
+    </w:p>
+    <w:p>
+      <w:pPr>
+        <w:pStyle w:val="ListParagraph"/>
+        <w:numPr>
+          <w:ilvl w:val="1"/>
+          <w:numId w:val="12"/>
+        </w:numPr>
+      </w:pPr>
+      <w:r>
+        <w:t>Save the results to “</w:t>
+      </w:r>
+      <w:r>
+        <w:t>BlubryRandomWGS84</w:t>
+      </w:r>
+      <w:r>
+        <w:t>Final”</w:t>
+      </w:r>
+    </w:p>
+    <w:p>
+      <w:pPr>
+        <w:pStyle w:val="ListParagraph"/>
+        <w:numPr>
+          <w:ilvl w:val="1"/>
+          <w:numId w:val="12"/>
+        </w:numPr>
+      </w:pPr>
+      <w:r>
+        <w:t>Click “OK”</w:t>
+      </w:r>
+    </w:p>
+    <w:p>
+      <w:pPr>
+        <w:pStyle w:val="Heading1"/>
+      </w:pPr>
+      <w:r>
+        <w:t xml:space="preserve">Step </w:t>
+      </w:r>
+      <w:r>
+        <w:t>8</w:t>
+      </w:r>
+      <w:r>
+        <w:t>: Export Text File (tab- delimited text)</w:t>
+      </w:r>
+    </w:p>
+    <w:p>
+      <w:r>
+        <w:t xml:space="preserve">Open attribute table of </w:t>
+      </w:r>
+      <w:r>
+        <w:t>“BlubryRandomWGS84Final”</w:t>
+      </w:r>
+    </w:p>
+    <w:p>
+      <w:r>
+        <w:t>Export…</w:t>
+      </w:r>
+      <w:r>
+        <w:t xml:space="preserve">  </w:t>
+      </w:r>
       <w:r>
         <w:t>“</w:t>
       </w:r>
@@ -1730,6 +1855,92 @@
     </w:lvl>
   </w:abstractNum>
   <w:abstractNum w:abstractNumId="2" w15:restartNumberingAfterBreak="0">
+    <w:nsid w:val="1DB73664"/>
+    <w:multiLevelType w:val="hybridMultilevel"/>
+    <w:tmpl w:val="A6C2DCE2"/>
+    <w:lvl w:ilvl="0" w:tplc="0409000F">
+      <w:start w:val="1"/>
+      <w:numFmt w:val="decimal"/>
+      <w:lvlText w:val="%1."/>
+      <w:lvlJc w:val="left"/>
+      <w:pPr>
+        <w:ind w:left="720" w:hanging="360"/>
+      </w:pPr>
+    </w:lvl>
+    <w:lvl w:ilvl="1" w:tplc="04090019">
+      <w:start w:val="1"/>
+      <w:numFmt w:val="lowerLetter"/>
+      <w:lvlText w:val="%2."/>
+      <w:lvlJc w:val="left"/>
+      <w:pPr>
+        <w:ind w:left="1440" w:hanging="360"/>
+      </w:pPr>
+    </w:lvl>
+    <w:lvl w:ilvl="2" w:tplc="0409001B" w:tentative="1">
+      <w:start w:val="1"/>
+      <w:numFmt w:val="lowerRoman"/>
+      <w:lvlText w:val="%3."/>
+      <w:lvlJc w:val="right"/>
+      <w:pPr>
+        <w:ind w:left="2160" w:hanging="180"/>
+      </w:pPr>
+    </w:lvl>
+    <w:lvl w:ilvl="3" w:tplc="0409000F" w:tentative="1">
+      <w:start w:val="1"/>
+      <w:numFmt w:val="decimal"/>
+      <w:lvlText w:val="%4."/>
+      <w:lvlJc w:val="left"/>
+      <w:pPr>
+        <w:ind w:left="2880" w:hanging="360"/>
+      </w:pPr>
+    </w:lvl>
+    <w:lvl w:ilvl="4" w:tplc="04090019" w:tentative="1">
+      <w:start w:val="1"/>
+      <w:numFmt w:val="lowerLetter"/>
+      <w:lvlText w:val="%5."/>
+      <w:lvlJc w:val="left"/>
+      <w:pPr>
+        <w:ind w:left="3600" w:hanging="360"/>
+      </w:pPr>
+    </w:lvl>
+    <w:lvl w:ilvl="5" w:tplc="0409001B" w:tentative="1">
+      <w:start w:val="1"/>
+      <w:numFmt w:val="lowerRoman"/>
+      <w:lvlText w:val="%6."/>
+      <w:lvlJc w:val="right"/>
+      <w:pPr>
+        <w:ind w:left="4320" w:hanging="180"/>
+      </w:pPr>
+    </w:lvl>
+    <w:lvl w:ilvl="6" w:tplc="0409000F" w:tentative="1">
+      <w:start w:val="1"/>
+      <w:numFmt w:val="decimal"/>
+      <w:lvlText w:val="%7."/>
+      <w:lvlJc w:val="left"/>
+      <w:pPr>
+        <w:ind w:left="5040" w:hanging="360"/>
+      </w:pPr>
+    </w:lvl>
+    <w:lvl w:ilvl="7" w:tplc="04090019" w:tentative="1">
+      <w:start w:val="1"/>
+      <w:numFmt w:val="lowerLetter"/>
+      <w:lvlText w:val="%8."/>
+      <w:lvlJc w:val="left"/>
+      <w:pPr>
+        <w:ind w:left="5760" w:hanging="360"/>
+      </w:pPr>
+    </w:lvl>
+    <w:lvl w:ilvl="8" w:tplc="0409001B" w:tentative="1">
+      <w:start w:val="1"/>
+      <w:numFmt w:val="lowerRoman"/>
+      <w:lvlText w:val="%9."/>
+      <w:lvlJc w:val="right"/>
+      <w:pPr>
+        <w:ind w:left="6480" w:hanging="180"/>
+      </w:pPr>
+    </w:lvl>
+  </w:abstractNum>
+  <w:abstractNum w:abstractNumId="3" w15:restartNumberingAfterBreak="0">
     <w:nsid w:val="23E54994"/>
     <w:multiLevelType w:val="hybridMultilevel"/>
     <w:tmpl w:val="C2665C30"/>
@@ -1818,7 +2029,7 @@
       </w:pPr>
     </w:lvl>
   </w:abstractNum>
-  <w:abstractNum w:abstractNumId="3" w15:restartNumberingAfterBreak="0">
+  <w:abstractNum w:abstractNumId="4" w15:restartNumberingAfterBreak="0">
     <w:nsid w:val="383335CC"/>
     <w:multiLevelType w:val="hybridMultilevel"/>
     <w:tmpl w:val="C2665C30"/>
@@ -1907,7 +2118,7 @@
       </w:pPr>
     </w:lvl>
   </w:abstractNum>
-  <w:abstractNum w:abstractNumId="4" w15:restartNumberingAfterBreak="0">
+  <w:abstractNum w:abstractNumId="5" w15:restartNumberingAfterBreak="0">
     <w:nsid w:val="3DB74B0D"/>
     <w:multiLevelType w:val="hybridMultilevel"/>
     <w:tmpl w:val="19621660"/>
@@ -1996,7 +2207,7 @@
       </w:pPr>
     </w:lvl>
   </w:abstractNum>
-  <w:abstractNum w:abstractNumId="5" w15:restartNumberingAfterBreak="0">
+  <w:abstractNum w:abstractNumId="6" w15:restartNumberingAfterBreak="0">
     <w:nsid w:val="409439BA"/>
     <w:multiLevelType w:val="hybridMultilevel"/>
     <w:tmpl w:val="6CB6E60C"/>
@@ -2085,7 +2296,7 @@
       </w:pPr>
     </w:lvl>
   </w:abstractNum>
-  <w:abstractNum w:abstractNumId="6" w15:restartNumberingAfterBreak="0">
+  <w:abstractNum w:abstractNumId="7" w15:restartNumberingAfterBreak="0">
     <w:nsid w:val="46544E05"/>
     <w:multiLevelType w:val="hybridMultilevel"/>
     <w:tmpl w:val="9FCE28E4"/>
@@ -2171,7 +2382,7 @@
       </w:pPr>
     </w:lvl>
   </w:abstractNum>
-  <w:abstractNum w:abstractNumId="7" w15:restartNumberingAfterBreak="0">
+  <w:abstractNum w:abstractNumId="8" w15:restartNumberingAfterBreak="0">
     <w:nsid w:val="52F42B66"/>
     <w:multiLevelType w:val="hybridMultilevel"/>
     <w:tmpl w:val="C2665C30"/>
@@ -2260,7 +2471,7 @@
       </w:pPr>
     </w:lvl>
   </w:abstractNum>
-  <w:abstractNum w:abstractNumId="8" w15:restartNumberingAfterBreak="0">
+  <w:abstractNum w:abstractNumId="9" w15:restartNumberingAfterBreak="0">
     <w:nsid w:val="58EB7580"/>
     <w:multiLevelType w:val="hybridMultilevel"/>
     <w:tmpl w:val="C2665C30"/>
@@ -2349,7 +2560,7 @@
       </w:pPr>
     </w:lvl>
   </w:abstractNum>
-  <w:abstractNum w:abstractNumId="9" w15:restartNumberingAfterBreak="0">
+  <w:abstractNum w:abstractNumId="10" w15:restartNumberingAfterBreak="0">
     <w:nsid w:val="60F61B20"/>
     <w:multiLevelType w:val="hybridMultilevel"/>
     <w:tmpl w:val="9C04F412"/>
@@ -2438,7 +2649,7 @@
       </w:pPr>
     </w:lvl>
   </w:abstractNum>
-  <w:abstractNum w:abstractNumId="10" w15:restartNumberingAfterBreak="0">
+  <w:abstractNum w:abstractNumId="11" w15:restartNumberingAfterBreak="0">
     <w:nsid w:val="7E653E56"/>
     <w:multiLevelType w:val="hybridMultilevel"/>
     <w:tmpl w:val="C2665C30"/>
@@ -2531,34 +2742,37 @@
     <w:abstractNumId w:val="1"/>
   </w:num>
   <w:num w:numId="2">
-    <w:abstractNumId w:val="9"/>
+    <w:abstractNumId w:val="10"/>
   </w:num>
   <w:num w:numId="3">
     <w:abstractNumId w:val="0"/>
   </w:num>
   <w:num w:numId="4">
+    <w:abstractNumId w:val="7"/>
+  </w:num>
+  <w:num w:numId="5">
+    <w:abstractNumId w:val="11"/>
+  </w:num>
+  <w:num w:numId="6">
+    <w:abstractNumId w:val="9"/>
+  </w:num>
+  <w:num w:numId="7">
+    <w:abstractNumId w:val="4"/>
+  </w:num>
+  <w:num w:numId="8">
+    <w:abstractNumId w:val="3"/>
+  </w:num>
+  <w:num w:numId="9">
     <w:abstractNumId w:val="6"/>
   </w:num>
-  <w:num w:numId="5">
-    <w:abstractNumId w:val="10"/>
-  </w:num>
-  <w:num w:numId="6">
+  <w:num w:numId="10">
     <w:abstractNumId w:val="8"/>
   </w:num>
-  <w:num w:numId="7">
-    <w:abstractNumId w:val="3"/>
-  </w:num>
-  <w:num w:numId="8">
-    <w:abstractNumId w:val="2"/>
-  </w:num>
-  <w:num w:numId="9">
+  <w:num w:numId="11">
     <w:abstractNumId w:val="5"/>
   </w:num>
-  <w:num w:numId="10">
-    <w:abstractNumId w:val="7"/>
-  </w:num>
-  <w:num w:numId="11">
-    <w:abstractNumId w:val="4"/>
+  <w:num w:numId="12">
+    <w:abstractNumId w:val="2"/>
   </w:num>
 </w:numbering>
 </file>

</xml_diff>